<commit_message>
Change thornberrypie to graemethornber on CVs
</commit_message>
<xml_diff>
--- a/assets/CV/2018/Graeme-Thornber-CV2018.docx
+++ b/assets/CV/2018/Graeme-Thornber-CV2018.docx
@@ -81,7 +81,7 @@
           <w:bCs/>
           <w:sz w:val="24"/>
           <w:szCs w:val="24"/>
-          <w:lang w:val="de-DE"/>
+          <w:lang w:val="en-US"/>
         </w:rPr>
         <w:t xml:space="preserve">Mobile:   </w:t>
       </w:r>
@@ -90,7 +90,7 @@
           <w:rFonts w:ascii="Arial" w:hAnsi="Arial"/>
           <w:sz w:val="24"/>
           <w:szCs w:val="24"/>
-          <w:lang w:val="de-DE"/>
+          <w:lang w:val="en-US"/>
         </w:rPr>
         <w:t>+6421 0292 4529</w:t>
       </w:r>
@@ -111,110 +111,9 @@
           <w:bCs/>
           <w:sz w:val="24"/>
           <w:szCs w:val="24"/>
-          <w:lang w:val="de-DE"/>
+          <w:lang w:val="en-US"/>
         </w:rPr>
         <w:t xml:space="preserve">E-mail:    </w:t>
-      </w:r>
-      <w:r>
-        <w:rPr>
-          <w:sz w:val="24"/>
-          <w:szCs w:val="24"/>
-        </w:rPr>
-        <w:fldChar w:fldCharType="begin"/>
-      </w:r>
-      <w:r>
-        <w:rPr>
-          <w:sz w:val="24"/>
-          <w:szCs w:val="24"/>
-        </w:rPr>
-        <w:instrText xml:space="preserve"> HYPERLINK  "mailto:gdthornber@gmail.com" </w:instrText>
-      </w:r>
-      <w:r>
-        <w:rPr>
-          <w:sz w:val="24"/>
-          <w:szCs w:val="24"/>
-        </w:rPr>
-        <w:fldChar w:fldCharType="separate"/>
-      </w:r>
-      <w:r>
-        <w:rPr>
-          <w:rStyle w:val="Hyperlink0"/>
-          <w:b w:val="0"/>
-          <w:bCs w:val="0"/>
-          <w:color w:val="0066CC"/>
-          <w:sz w:val="24"/>
-          <w:szCs w:val="24"/>
-          <w:u w:val="none"/>
-        </w:rPr>
-        <w:t>gdthornber@gmail.com</w:t>
-      </w:r>
-      <w:r>
-        <w:rPr>
-          <w:sz w:val="24"/>
-          <w:szCs w:val="24"/>
-        </w:rPr>
-        <w:fldChar w:fldCharType="end"/>
-      </w:r>
-    </w:p>
-    <w:p>
-      <w:pPr>
-        <w:pStyle w:val="DefaultStyle"/>
-        <w:spacing w:after="0"/>
-        <w:rPr>
-          <w:sz w:val="24"/>
-          <w:szCs w:val="24"/>
-        </w:rPr>
-      </w:pPr>
-      <w:r>
-        <w:rPr>
-          <w:rFonts w:ascii="Arial" w:hAnsi="Arial"/>
-          <w:b/>
-          <w:bCs/>
-          <w:sz w:val="24"/>
-          <w:szCs w:val="24"/>
-          <w:lang w:val="de-DE"/>
-        </w:rPr>
-        <w:t xml:space="preserve">Website: </w:t>
-      </w:r>
-      <w:r>
-        <w:rPr>
-          <w:sz w:val="24"/>
-          <w:szCs w:val="24"/>
-        </w:rPr>
-        <w:fldChar w:fldCharType="begin"/>
-      </w:r>
-      <w:r>
-        <w:rPr>
-          <w:sz w:val="24"/>
-          <w:szCs w:val="24"/>
-        </w:rPr>
-        <w:instrText xml:space="preserve"> HYPERLINK  "http://www.thornberrypie.com/" </w:instrText>
-      </w:r>
-      <w:r>
-        <w:rPr>
-          <w:sz w:val="24"/>
-          <w:szCs w:val="24"/>
-        </w:rPr>
-        <w:fldChar w:fldCharType="separate"/>
-      </w:r>
-      <w:r>
-        <w:rPr>
-          <w:rStyle w:val="Hyperlink0"/>
-          <w:b w:val="0"/>
-          <w:bCs w:val="0"/>
-          <w:color w:val="0066CC"/>
-          <w:sz w:val="24"/>
-          <w:szCs w:val="24"/>
-          <w:u w:val="none"/>
-        </w:rPr>
-        <w:t>www.</w:t>
-      </w:r>
-      <w:r>
-        <w:rPr>
-          <w:sz w:val="24"/>
-          <w:szCs w:val="24"/>
-        </w:rPr>
-        <w:fldChar w:fldCharType="end"/>
       </w:r>
       <w:hyperlink r:id="rId7" w:history="1">
         <w:r>
@@ -227,7 +126,87 @@
             <w:szCs w:val="24"/>
             <w:u w:val="none"/>
           </w:rPr>
-          <w:t>thornberrypie.com</w:t>
+          <w:t>gdthornber@gmail.com</w:t>
+        </w:r>
+      </w:hyperlink>
+    </w:p>
+    <w:p>
+      <w:pPr>
+        <w:pStyle w:val="DefaultStyle"/>
+        <w:spacing w:after="0"/>
+        <w:rPr>
+          <w:sz w:val="24"/>
+          <w:szCs w:val="24"/>
+        </w:rPr>
+      </w:pPr>
+      <w:r>
+        <w:rPr>
+          <w:rFonts w:ascii="Arial" w:hAnsi="Arial"/>
+          <w:b/>
+          <w:bCs/>
+          <w:sz w:val="24"/>
+          <w:szCs w:val="24"/>
+          <w:lang w:val="en-US"/>
+        </w:rPr>
+        <w:t xml:space="preserve">Website: </w:t>
+      </w:r>
+      <w:hyperlink r:id="rId8" w:history="1">
+        <w:r>
+          <w:rPr>
+            <w:rStyle w:val="Hyperlink"/>
+            <w:rFonts w:ascii="Arial" w:hAnsi="Arial"/>
+            <w:bCs/>
+            <w:sz w:val="24"/>
+            <w:szCs w:val="24"/>
+            <w:lang w:val="en-US"/>
+          </w:rPr>
+          <w:t>www</w:t>
+        </w:r>
+        <w:r>
+          <w:rPr>
+            <w:rStyle w:val="Hyperlink"/>
+            <w:rFonts w:ascii="Arial" w:hAnsi="Arial"/>
+            <w:b/>
+            <w:bCs/>
+            <w:sz w:val="24"/>
+            <w:szCs w:val="24"/>
+            <w:lang w:val="en-US"/>
+          </w:rPr>
+          <w:t>.</w:t>
+        </w:r>
+        <w:r>
+          <w:rPr>
+            <w:rStyle w:val="Hyperlink"/>
+            <w:rFonts w:ascii="Arial" w:hAnsi="Arial"/>
+            <w:bCs/>
+            <w:sz w:val="24"/>
+            <w:szCs w:val="24"/>
+            <w:lang w:val="en-US"/>
+          </w:rPr>
+          <w:t>graemethornber</w:t>
+        </w:r>
+        <w:r>
+          <w:rPr>
+            <w:rStyle w:val="Hyperlink"/>
+            <w:rFonts w:ascii="Arial" w:hAnsi="Arial"/>
+            <w:b/>
+            <w:bCs/>
+            <w:sz w:val="24"/>
+            <w:szCs w:val="24"/>
+            <w:lang w:val="en-US"/>
+          </w:rPr>
+          <w:t>.</w:t>
+        </w:r>
+        <w:r>
+          <w:rPr>
+            <w:rStyle w:val="Hyperlink"/>
+            <w:rFonts w:ascii="Arial" w:hAnsi="Arial"/>
+            <w:bCs/>
+            <w:sz w:val="24"/>
+            <w:szCs w:val="24"/>
+            <w:lang w:val="en-US"/>
+          </w:rPr>
+          <w:t>com</w:t>
         </w:r>
       </w:hyperlink>
     </w:p>
@@ -301,14 +280,7 @@
           <w:rFonts w:ascii="Arial" w:hAnsi="Arial"/>
           <w:lang w:val="en-US"/>
         </w:rPr>
-        <w:t>I've worked with some</w:t>
-      </w:r>
-      <w:r>
-        <w:rPr>
-          <w:rFonts w:ascii="Arial" w:hAnsi="Arial"/>
-          <w:lang w:val="en-US"/>
-        </w:rPr>
-        <w:t xml:space="preserve"> of New Zealand’s top digital and design agencies on a range of projects with local and global clients. I write extensible, readable, reusable code in a variety of open-source languages, using a flexible array of </w:t>
+        <w:t xml:space="preserve">I've worked with some of New Zealand’s top digital and design agencies on a range of projects with local and global clients. I write extensible, readable, reusable code in a variety of open-source languages, using a flexible array of </w:t>
       </w:r>
       <w:proofErr w:type="spellStart"/>
       <w:r>
@@ -341,14 +313,7 @@
           <w:rFonts w:ascii="Arial" w:hAnsi="Arial"/>
           <w:lang w:val="en-US"/>
         </w:rPr>
-        <w:t>I'</w:t>
-      </w:r>
-      <w:r>
-        <w:rPr>
-          <w:rFonts w:ascii="Arial" w:hAnsi="Arial"/>
-          <w:lang w:val="en-US"/>
-        </w:rPr>
-        <w:t xml:space="preserve">m also a musician and actor, playing mainly guitar and anything else with strings including piano. In 2018 I acted with </w:t>
+        <w:t xml:space="preserve">I'm also a musician and actor, playing mainly guitar and anything else with strings including piano. In 2018 I acted with </w:t>
       </w:r>
       <w:proofErr w:type="spellStart"/>
       <w:r>
@@ -477,16 +442,7 @@
           <w:bCs/>
           <w:lang w:val="en-US"/>
         </w:rPr>
-        <w:t xml:space="preserve"> (Auckland, N</w:t>
-      </w:r>
-      <w:r>
-        <w:rPr>
-          <w:rFonts w:ascii="Arial" w:hAnsi="Arial"/>
-          <w:b/>
-          <w:bCs/>
-          <w:lang w:val="en-US"/>
-        </w:rPr>
-        <w:t>ew Zealand)</w:t>
+        <w:t xml:space="preserve"> (Auckland, New Zealand)</w:t>
       </w:r>
     </w:p>
     <w:p>
@@ -723,7 +679,7 @@
         </w:rPr>
         <w:t xml:space="preserve">DNA (Auckland, NZ) </w:t>
       </w:r>
-      <w:hyperlink r:id="rId8" w:history="1">
+      <w:hyperlink r:id="rId9" w:history="1">
         <w:r>
           <w:rPr>
             <w:rStyle w:val="Link"/>
@@ -765,23 +721,9 @@
           <w:rFonts w:ascii="Arial" w:hAnsi="Arial"/>
           <w:lang w:val="en-US"/>
         </w:rPr>
-        <w:t xml:space="preserve"> CWP platform</w:t>
-      </w:r>
-      <w:r>
-        <w:rPr>
-          <w:rFonts w:ascii="Arial" w:hAnsi="Arial"/>
-          <w:lang w:val="en-US"/>
-        </w:rPr>
-        <w:t>:</w:t>
-      </w:r>
-      <w:r>
-        <w:rPr>
-          <w:rFonts w:ascii="Arial" w:hAnsi="Arial"/>
-          <w:lang w:val="en-US"/>
-        </w:rPr>
-        <w:t xml:space="preserve"> </w:t>
-      </w:r>
-      <w:hyperlink r:id="rId9" w:history="1">
+        <w:t xml:space="preserve"> CWP platform: </w:t>
+      </w:r>
+      <w:hyperlink r:id="rId10" w:history="1">
         <w:r>
           <w:rPr>
             <w:rFonts w:ascii="Arial" w:hAnsi="Arial"/>
@@ -800,19 +742,9 @@
           <w:color w:val="0066CC"/>
           <w:lang w:val="en-US"/>
         </w:rPr>
-        <w:t xml:space="preserve">, </w:t>
-      </w:r>
-      <w:r>
-        <w:rPr>
-          <w:rFonts w:ascii="Arial" w:hAnsi="Arial"/>
-          <w:b/>
-          <w:bCs/>
-          <w:color w:val="0066CC"/>
-          <w:lang w:val="en-US"/>
-        </w:rPr>
-        <w:t>www.</w:t>
-      </w:r>
-      <w:hyperlink r:id="rId10" w:history="1">
+        <w:t>, www.</w:t>
+      </w:r>
+      <w:hyperlink r:id="rId11" w:history="1">
         <w:r>
           <w:rPr>
             <w:rFonts w:ascii="Arial" w:hAnsi="Arial"/>
@@ -832,7 +764,7 @@
         </w:rPr>
         <w:t xml:space="preserve">, </w:t>
       </w:r>
-      <w:hyperlink r:id="rId11" w:history="1">
+      <w:hyperlink r:id="rId12" w:history="1">
         <w:r>
           <w:rPr>
             <w:rFonts w:ascii="Arial" w:hAnsi="Arial"/>
@@ -850,18 +782,9 @@
           <w:bCs/>
           <w:color w:val="0066CC"/>
         </w:rPr>
-        <w:t>,</w:t>
-      </w:r>
-      <w:r>
-        <w:rPr>
-          <w:rFonts w:ascii="Arial" w:hAnsi="Arial"/>
-          <w:b/>
-          <w:bCs/>
-          <w:color w:val="0066CC"/>
-        </w:rPr>
-        <w:t xml:space="preserve"> </w:t>
-      </w:r>
-      <w:hyperlink r:id="rId12" w:history="1">
+        <w:t xml:space="preserve">, </w:t>
+      </w:r>
+      <w:hyperlink r:id="rId13" w:history="1">
         <w:r>
           <w:rPr>
             <w:rStyle w:val="Hyperlink1"/>
@@ -893,17 +816,9 @@
           <w:color w:val="0066CC"/>
           <w:u w:val="none"/>
         </w:rPr>
-        <w:t>www.immigration.govt.nz</w:t>
-      </w:r>
-      <w:r>
-        <w:rPr>
-          <w:rStyle w:val="Hyperlink2"/>
-          <w:color w:val="0066CC"/>
-          <w:u w:val="none"/>
-        </w:rPr>
-        <w:t xml:space="preserve">, </w:t>
-      </w:r>
-      <w:hyperlink r:id="rId13" w:history="1">
+        <w:t xml:space="preserve">www.immigration.govt.nz, </w:t>
+      </w:r>
+      <w:hyperlink r:id="rId14" w:history="1">
         <w:r>
           <w:rPr>
             <w:rStyle w:val="Hyperlink2"/>
@@ -920,7 +835,7 @@
         </w:rPr>
         <w:t xml:space="preserve">, </w:t>
       </w:r>
-      <w:hyperlink r:id="rId14" w:history="1">
+      <w:hyperlink r:id="rId15" w:history="1">
         <w:r>
           <w:rPr>
             <w:rStyle w:val="Hyperlink2"/>
@@ -935,25 +850,9 @@
           <w:color w:val="0066CC"/>
           <w:u w:val="none"/>
         </w:rPr>
-        <w:t xml:space="preserve">, </w:t>
-      </w:r>
-      <w:r>
-        <w:rPr>
-          <w:rStyle w:val="Hyperlink2"/>
-          <w:color w:val="0066CC"/>
-          <w:u w:val="none"/>
-        </w:rPr>
-        <w:t>www.sportnz.org.nz</w:t>
-      </w:r>
-      <w:r>
-        <w:rPr>
-          <w:rStyle w:val="Hyperlink2"/>
-          <w:color w:val="0066CC"/>
-          <w:u w:val="none"/>
-        </w:rPr>
-        <w:t xml:space="preserve">, </w:t>
-      </w:r>
-      <w:hyperlink r:id="rId15" w:history="1">
+        <w:t xml:space="preserve">, www.sportnz.org.nz, </w:t>
+      </w:r>
+      <w:hyperlink r:id="rId16" w:history="1">
         <w:r>
           <w:rPr>
             <w:rFonts w:ascii="Arial" w:hAnsi="Arial"/>
@@ -969,32 +868,21 @@
       <w:pPr>
         <w:pStyle w:val="DefaultStyle"/>
         <w:spacing w:after="0"/>
-      </w:pPr>
-    </w:p>
-    <w:p>
-      <w:pPr>
-        <w:pStyle w:val="DefaultStyle"/>
-        <w:spacing w:after="0"/>
-      </w:pPr>
-    </w:p>
-    <w:p>
-      <w:pPr>
-        <w:pStyle w:val="DefaultStyle"/>
-        <w:spacing w:after="0"/>
-        <w:rPr>
-          <w:rFonts w:ascii="Arial" w:hAnsi="Arial"/>
-          <w:b/>
-          <w:bCs/>
-          <w:lang w:val="en-US"/>
-        </w:rPr>
-      </w:pPr>
-      <w:r>
-        <w:rPr>
-          <w:rFonts w:ascii="Arial" w:hAnsi="Arial"/>
-          <w:b/>
-          <w:bCs/>
-          <w:lang w:val="en-US"/>
-        </w:rPr>
+        <w:rPr>
+          <w:rFonts w:ascii="Arial" w:hAnsi="Arial"/>
+          <w:b/>
+          <w:bCs/>
+          <w:lang w:val="en-US"/>
+        </w:rPr>
+      </w:pPr>
+      <w:r>
+        <w:rPr>
+          <w:rFonts w:ascii="Arial" w:hAnsi="Arial"/>
+          <w:b/>
+          <w:bCs/>
+          <w:lang w:val="en-US"/>
+        </w:rPr>
+        <w:lastRenderedPageBreak/>
         <w:t>2016</w:t>
       </w:r>
     </w:p>
@@ -1016,16 +904,7 @@
           <w:bCs/>
           <w:lang w:val="en-US"/>
         </w:rPr>
-        <w:t>Lead De</w:t>
-      </w:r>
-      <w:r>
-        <w:rPr>
-          <w:rFonts w:ascii="Arial" w:hAnsi="Arial"/>
-          <w:b/>
-          <w:bCs/>
-          <w:lang w:val="en-US"/>
-        </w:rPr>
-        <w:t>veloper</w:t>
+        <w:t>Lead Developer</w:t>
       </w:r>
     </w:p>
     <w:p>
@@ -1042,7 +921,7 @@
         </w:rPr>
         <w:t xml:space="preserve">Spitfire: The Digital Agency (Auckland, NZ) </w:t>
       </w:r>
-      <w:hyperlink r:id="rId16" w:history="1">
+      <w:hyperlink r:id="rId17" w:history="1">
         <w:r>
           <w:rPr>
             <w:rStyle w:val="Hyperlink3"/>
@@ -1082,7 +961,7 @@
         </w:rPr>
         <w:t>www.</w:t>
       </w:r>
-      <w:hyperlink r:id="rId17" w:history="1">
+      <w:hyperlink r:id="rId18" w:history="1">
         <w:r>
           <w:rPr>
             <w:rStyle w:val="Hyperlink4"/>
@@ -1092,7 +971,7 @@
           <w:t>roche.co.</w:t>
         </w:r>
       </w:hyperlink>
-      <w:hyperlink r:id="rId18" w:history="1">
+      <w:hyperlink r:id="rId19" w:history="1">
         <w:r>
           <w:rPr>
             <w:rStyle w:val="None"/>
@@ -1115,7 +994,7 @@
         </w:rPr>
         <w:t xml:space="preserve">, </w:t>
       </w:r>
-      <w:hyperlink r:id="rId19" w:history="1">
+      <w:hyperlink r:id="rId20" w:history="1">
         <w:r>
           <w:rPr>
             <w:rStyle w:val="Hyperlink5"/>
@@ -1135,7 +1014,7 @@
         </w:rPr>
         <w:t xml:space="preserve">, </w:t>
       </w:r>
-      <w:hyperlink r:id="rId20" w:history="1">
+      <w:hyperlink r:id="rId21" w:history="1">
         <w:r>
           <w:rPr>
             <w:rStyle w:val="Hyperlink4"/>
@@ -1189,7 +1068,7 @@
         </w:rPr>
         <w:t xml:space="preserve">Freelance Developer (Auckland, NZ) </w:t>
       </w:r>
-      <w:hyperlink r:id="rId21" w:history="1">
+      <w:hyperlink r:id="rId22" w:history="1">
         <w:r>
           <w:rPr>
             <w:rStyle w:val="Hyperlink6"/>
@@ -1217,7 +1096,7 @@
         <w:pStyle w:val="DefaultStyle"/>
         <w:spacing w:after="0"/>
       </w:pPr>
-      <w:hyperlink r:id="rId22" w:history="1">
+      <w:hyperlink r:id="rId23" w:history="1">
         <w:proofErr w:type="spellStart"/>
         <w:r>
           <w:rPr>
@@ -1245,7 +1124,7 @@
         </w:rPr>
         <w:t xml:space="preserve">, </w:t>
       </w:r>
-      <w:hyperlink r:id="rId23" w:history="1">
+      <w:hyperlink r:id="rId24" w:history="1">
         <w:r>
           <w:rPr>
             <w:rStyle w:val="Hyperlink8"/>
@@ -1264,7 +1143,7 @@
         </w:rPr>
         <w:t xml:space="preserve">, </w:t>
       </w:r>
-      <w:hyperlink r:id="rId24" w:history="1">
+      <w:hyperlink r:id="rId25" w:history="1">
         <w:r>
           <w:rPr>
             <w:rStyle w:val="Hyperlink8"/>
@@ -1283,7 +1162,7 @@
         </w:rPr>
         <w:t xml:space="preserve">, </w:t>
       </w:r>
-      <w:hyperlink r:id="rId25" w:history="1">
+      <w:hyperlink r:id="rId26" w:history="1">
         <w:proofErr w:type="spellStart"/>
         <w:r>
           <w:rPr>
@@ -1304,7 +1183,7 @@
         </w:rPr>
         <w:t xml:space="preserve">, </w:t>
       </w:r>
-      <w:hyperlink r:id="rId26" w:history="1">
+      <w:hyperlink r:id="rId27" w:history="1">
         <w:r>
           <w:rPr>
             <w:rStyle w:val="Hyperlink8"/>
@@ -1332,7 +1211,7 @@
         </w:rPr>
         <w:t xml:space="preserve">, </w:t>
       </w:r>
-      <w:hyperlink r:id="rId27" w:history="1">
+      <w:hyperlink r:id="rId28" w:history="1">
         <w:r>
           <w:rPr>
             <w:rStyle w:val="None"/>
@@ -1354,7 +1233,7 @@
         </w:rPr>
         <w:t xml:space="preserve">, </w:t>
       </w:r>
-      <w:hyperlink r:id="rId28" w:history="1">
+      <w:hyperlink r:id="rId29" w:history="1">
         <w:r>
           <w:rPr>
             <w:rStyle w:val="Hyperlink8"/>
@@ -1373,7 +1252,7 @@
         </w:rPr>
         <w:t xml:space="preserve">, </w:t>
       </w:r>
-      <w:hyperlink r:id="rId29" w:history="1">
+      <w:hyperlink r:id="rId30" w:history="1">
         <w:proofErr w:type="spellStart"/>
         <w:r>
           <w:rPr>
@@ -1456,60 +1335,6 @@
         </w:rPr>
         <w:t xml:space="preserve"> AG (Bonn, Germany) - </w:t>
       </w:r>
-      <w:hyperlink r:id="rId30" w:history="1">
-        <w:r>
-          <w:rPr>
-            <w:rStyle w:val="Hyperlink0"/>
-          </w:rPr>
-          <w:t>www.scopevisio.com</w:t>
-        </w:r>
-      </w:hyperlink>
-    </w:p>
-    <w:p>
-      <w:pPr>
-        <w:pStyle w:val="DefaultStyle"/>
-        <w:spacing w:after="0"/>
-      </w:pPr>
-      <w:r>
-        <w:rPr>
-          <w:rStyle w:val="None"/>
-          <w:rFonts w:ascii="Arial" w:hAnsi="Arial"/>
-          <w:lang w:val="en-US"/>
-        </w:rPr>
-        <w:t>Building</w:t>
-      </w:r>
-      <w:r>
-        <w:rPr>
-          <w:rStyle w:val="None"/>
-          <w:rFonts w:ascii="Arial" w:hAnsi="Arial"/>
-          <w:lang w:val="en-US"/>
-        </w:rPr>
-        <w:t xml:space="preserve"> and maintaining the company's website in </w:t>
-      </w:r>
-      <w:proofErr w:type="spellStart"/>
-      <w:r>
-        <w:rPr>
-          <w:rStyle w:val="None"/>
-          <w:rFonts w:ascii="Arial" w:hAnsi="Arial"/>
-          <w:lang w:val="en-US"/>
-        </w:rPr>
-        <w:t>Drupal</w:t>
-      </w:r>
-      <w:proofErr w:type="spellEnd"/>
-      <w:r>
-        <w:rPr>
-          <w:rStyle w:val="None"/>
-          <w:rFonts w:ascii="Arial" w:hAnsi="Arial"/>
-          <w:lang w:val="en-US"/>
-        </w:rPr>
-        <w:t xml:space="preserve"> using Web Services with REST, SOAP, JSON and XML while also gaining an advanced knowledge of SEO.</w:t>
-      </w:r>
-    </w:p>
-    <w:p>
-      <w:pPr>
-        <w:pStyle w:val="DefaultStyle"/>
-        <w:spacing w:after="0"/>
-      </w:pPr>
       <w:hyperlink r:id="rId31" w:history="1">
         <w:r>
           <w:rPr>
@@ -1518,6 +1343,52 @@
           <w:t>www.scopevisio.com</w:t>
         </w:r>
       </w:hyperlink>
+    </w:p>
+    <w:p>
+      <w:pPr>
+        <w:pStyle w:val="DefaultStyle"/>
+        <w:spacing w:after="0"/>
+      </w:pPr>
+      <w:r>
+        <w:rPr>
+          <w:rStyle w:val="None"/>
+          <w:rFonts w:ascii="Arial" w:hAnsi="Arial"/>
+          <w:lang w:val="en-US"/>
+        </w:rPr>
+        <w:t xml:space="preserve">Building and maintaining the company's website in </w:t>
+      </w:r>
+      <w:proofErr w:type="spellStart"/>
+      <w:r>
+        <w:rPr>
+          <w:rStyle w:val="None"/>
+          <w:rFonts w:ascii="Arial" w:hAnsi="Arial"/>
+          <w:lang w:val="en-US"/>
+        </w:rPr>
+        <w:t>Drupal</w:t>
+      </w:r>
+      <w:proofErr w:type="spellEnd"/>
+      <w:r>
+        <w:rPr>
+          <w:rStyle w:val="None"/>
+          <w:rFonts w:ascii="Arial" w:hAnsi="Arial"/>
+          <w:lang w:val="en-US"/>
+        </w:rPr>
+        <w:t xml:space="preserve"> using Web Services with REST, SOAP, JSON and XML while also gaining an advanced knowledge of SEO.</w:t>
+      </w:r>
+    </w:p>
+    <w:p>
+      <w:pPr>
+        <w:pStyle w:val="DefaultStyle"/>
+        <w:spacing w:after="0"/>
+      </w:pPr>
+      <w:hyperlink r:id="rId32" w:history="1">
+        <w:r>
+          <w:rPr>
+            <w:rStyle w:val="Hyperlink0"/>
+          </w:rPr>
+          <w:t>www.scopevisio.com</w:t>
+        </w:r>
+      </w:hyperlink>
       <w:r>
         <w:rPr>
           <w:rStyle w:val="None"/>
@@ -1528,7 +1399,7 @@
         </w:rPr>
         <w:t xml:space="preserve">, </w:t>
       </w:r>
-      <w:hyperlink r:id="rId32" w:history="1">
+      <w:hyperlink r:id="rId33" w:history="1">
         <w:r>
           <w:rPr>
             <w:rStyle w:val="Hyperlink0"/>
@@ -1596,7 +1467,7 @@
         </w:rPr>
         <w:t xml:space="preserve">+The Church+ (Wellington, NZ) - </w:t>
       </w:r>
-      <w:hyperlink r:id="rId33" w:history="1">
+      <w:hyperlink r:id="rId34" w:history="1">
         <w:r>
           <w:rPr>
             <w:rStyle w:val="Hyperlink0"/>
@@ -1652,15 +1523,7 @@
           <w:rFonts w:ascii="Arial" w:hAnsi="Arial"/>
           <w:lang w:val="en-US"/>
         </w:rPr>
-        <w:t xml:space="preserve"> for local and international clients, I took</w:t>
-      </w:r>
-      <w:r>
-        <w:rPr>
-          <w:rStyle w:val="None"/>
-          <w:rFonts w:ascii="Arial" w:hAnsi="Arial"/>
-          <w:lang w:val="en-US"/>
-        </w:rPr>
-        <w:t xml:space="preserve"> sole ownership of many projects - from initial scoping and architecture to building, deploying and maintaining bespoke content-management driven web applications.</w:t>
+        <w:t xml:space="preserve"> for local and international clients, I took sole ownership of many projects - from initial scoping and architecture to building, deploying and maintaining bespoke content-management driven web applications.</w:t>
       </w:r>
     </w:p>
     <w:p>
@@ -1798,17 +1661,7 @@
           <w:bCs/>
           <w:lang w:val="en-US"/>
         </w:rPr>
-        <w:t>Front End Devel</w:t>
-      </w:r>
-      <w:r>
-        <w:rPr>
-          <w:rStyle w:val="None"/>
-          <w:rFonts w:ascii="Arial" w:hAnsi="Arial"/>
-          <w:b/>
-          <w:bCs/>
-          <w:lang w:val="en-US"/>
-        </w:rPr>
-        <w:t>oper</w:t>
+        <w:t>Front End Developer</w:t>
       </w:r>
     </w:p>
     <w:p>
@@ -1838,7 +1691,7 @@
         </w:rPr>
         <w:t xml:space="preserve"> (Auckland, NZ) - </w:t>
       </w:r>
-      <w:hyperlink r:id="rId34" w:history="1">
+      <w:hyperlink r:id="rId35" w:history="1">
         <w:r>
           <w:rPr>
             <w:rStyle w:val="Hyperlink0"/>
@@ -1876,15 +1729,7 @@
           <w:rFonts w:ascii="Arial" w:hAnsi="Arial"/>
           <w:lang w:val="en-US"/>
         </w:rPr>
-        <w:t xml:space="preserve"> I worked on over 100 projects: from building HTML email templates and brochure campaigns to full corporate E-Commerce s</w:t>
-      </w:r>
-      <w:r>
-        <w:rPr>
-          <w:rStyle w:val="None"/>
-          <w:rFonts w:ascii="Arial" w:hAnsi="Arial"/>
-          <w:lang w:val="en-US"/>
-        </w:rPr>
-        <w:t>olutions for clients such as:.</w:t>
+        <w:t xml:space="preserve"> I worked on over 100 projects: from building HTML email templates and brochure campaigns to full corporate E-Commerce solutions for clients such as:.</w:t>
       </w:r>
     </w:p>
     <w:p>
@@ -1968,7 +1813,7 @@
         </w:rPr>
         <w:t xml:space="preserve">Freelance Developer (Auckland, NZ) - </w:t>
       </w:r>
-      <w:hyperlink r:id="rId35" w:history="1">
+      <w:hyperlink r:id="rId36" w:history="1">
         <w:r>
           <w:rPr>
             <w:rStyle w:val="Hyperlink6"/>
@@ -1988,31 +1833,7 @@
           <w:rFonts w:ascii="Arial" w:hAnsi="Arial"/>
           <w:lang w:val="en-US"/>
         </w:rPr>
-        <w:t xml:space="preserve">After completing my Diploma in </w:t>
-      </w:r>
-      <w:r>
-        <w:rPr>
-          <w:rStyle w:val="None"/>
-          <w:rFonts w:ascii="Arial" w:hAnsi="Arial"/>
-          <w:lang w:val="en-US"/>
-        </w:rPr>
-        <w:t>2006 I made the transition from hospitality to the web industry contracting for clie</w:t>
-      </w:r>
-      <w:r>
-        <w:rPr>
-          <w:rStyle w:val="None"/>
-          <w:rFonts w:ascii="Arial" w:hAnsi="Arial"/>
-          <w:lang w:val="en-US"/>
-        </w:rPr>
-        <w:t>n</w:t>
-      </w:r>
-      <w:r>
-        <w:rPr>
-          <w:rStyle w:val="None"/>
-          <w:rFonts w:ascii="Arial" w:hAnsi="Arial"/>
-          <w:lang w:val="en-US"/>
-        </w:rPr>
-        <w:t>ts in Auckland including</w:t>
+        <w:t>After completing my Diploma in 2006 I made the transition from hospitality to the web industry contracting for clients in Auckland including</w:t>
       </w:r>
     </w:p>
     <w:p>
@@ -2073,6 +1894,7 @@
           <w:bCs/>
           <w:lang w:val="en-US"/>
         </w:rPr>
+        <w:lastRenderedPageBreak/>
         <w:t>1997 – 2006</w:t>
       </w:r>
     </w:p>
@@ -2117,15 +1939,7 @@
           <w:color w:val="000000"/>
           <w:u w:val="none"/>
         </w:rPr>
-        <w:t>Ho</w:t>
-      </w:r>
-      <w:r>
-        <w:rPr>
-          <w:rStyle w:val="Hyperlink4"/>
-          <w:color w:val="000000"/>
-          <w:u w:val="none"/>
-        </w:rPr>
-        <w:t xml:space="preserve">rse &amp; Trap </w:t>
+        <w:t xml:space="preserve">Horse &amp; Trap </w:t>
       </w:r>
       <w:r>
         <w:rPr>
@@ -2970,17 +2784,7 @@
           <w:szCs w:val="22"/>
           <w:lang w:val="en-US"/>
         </w:rPr>
-        <w:t>, Bolt, Concrete5</w:t>
-      </w:r>
-      <w:r>
-        <w:rPr>
-          <w:rStyle w:val="None"/>
-          <w:rFonts w:ascii="Arial" w:hAnsi="Arial"/>
-          <w:sz w:val="22"/>
-          <w:szCs w:val="22"/>
-          <w:lang w:val="en-US"/>
-        </w:rPr>
-        <w:t xml:space="preserve">, </w:t>
+        <w:t xml:space="preserve">, Bolt, Concrete5, </w:t>
       </w:r>
       <w:proofErr w:type="spellStart"/>
       <w:r>
@@ -3312,17 +3116,7 @@
           <w:szCs w:val="22"/>
           <w:lang w:val="en-US"/>
         </w:rPr>
-        <w:t>, Zen Car</w:t>
-      </w:r>
-      <w:r>
-        <w:rPr>
-          <w:rStyle w:val="None"/>
-          <w:rFonts w:ascii="Arial" w:hAnsi="Arial"/>
-          <w:sz w:val="22"/>
-          <w:szCs w:val="22"/>
-          <w:lang w:val="en-US"/>
-        </w:rPr>
-        <w:t xml:space="preserve">t, </w:t>
+        <w:t xml:space="preserve">, Zen Cart, </w:t>
       </w:r>
       <w:proofErr w:type="spellStart"/>
       <w:r>
@@ -3632,17 +3426,7 @@
           <w:szCs w:val="22"/>
           <w:lang w:val="en-US"/>
         </w:rPr>
-        <w:t>: Ma</w:t>
-      </w:r>
-      <w:r>
-        <w:rPr>
-          <w:rStyle w:val="None"/>
-          <w:rFonts w:ascii="Arial" w:hAnsi="Arial"/>
-          <w:sz w:val="22"/>
-          <w:szCs w:val="22"/>
-          <w:lang w:val="en-US"/>
-        </w:rPr>
-        <w:t xml:space="preserve">ps API, YouTube API, Search Console, Analytics, </w:t>
+        <w:t xml:space="preserve">: Maps API, YouTube API, Search Console, Analytics, </w:t>
       </w:r>
       <w:proofErr w:type="spellStart"/>
       <w:r>
@@ -3878,17 +3662,7 @@
           <w:szCs w:val="22"/>
           <w:lang w:val="en-US"/>
         </w:rPr>
-        <w:t>Gra</w:t>
-      </w:r>
-      <w:r>
-        <w:rPr>
-          <w:rStyle w:val="None"/>
-          <w:rFonts w:ascii="Arial" w:hAnsi="Arial"/>
-          <w:sz w:val="22"/>
-          <w:szCs w:val="22"/>
-          <w:lang w:val="en-US"/>
-        </w:rPr>
-        <w:t>ylog</w:t>
+        <w:t>Graylog</w:t>
       </w:r>
       <w:proofErr w:type="spellEnd"/>
     </w:p>
@@ -4020,17 +3794,7 @@
           <w:szCs w:val="22"/>
           <w:lang w:val="en-US"/>
         </w:rPr>
-        <w:t>As well as the above I also have a very basic knowledge of</w:t>
-      </w:r>
-      <w:r>
-        <w:rPr>
-          <w:rStyle w:val="None"/>
-          <w:rFonts w:ascii="Arial" w:hAnsi="Arial"/>
-          <w:sz w:val="22"/>
-          <w:szCs w:val="22"/>
-          <w:lang w:val="en-US"/>
-        </w:rPr>
-        <w:t>:</w:t>
+        <w:t>As well as the above I also have a very basic knowledge of:</w:t>
       </w:r>
     </w:p>
     <w:p>
@@ -4186,19 +3950,7 @@
           <w:szCs w:val="22"/>
           <w:lang w:val="en-US"/>
         </w:rPr>
-        <w:t xml:space="preserve"> and </w:t>
-      </w:r>
-      <w:r>
-        <w:rPr>
-          <w:rStyle w:val="None"/>
-          <w:rFonts w:ascii="Arial" w:hAnsi="Arial"/>
-          <w:b/>
-          <w:bCs/>
-          <w:sz w:val="22"/>
-          <w:szCs w:val="22"/>
-          <w:lang w:val="en-US"/>
-        </w:rPr>
-        <w:t>geospatial data mapping</w:t>
+        <w:t xml:space="preserve"> and geospatial data mapping</w:t>
       </w:r>
     </w:p>
     <w:p>
@@ -4215,6 +3967,21 @@
         <w:pStyle w:val="FreeForm"/>
         <w:spacing w:after="120"/>
         <w:rPr>
+          <w:lang w:val="en-US"/>
+        </w:rPr>
+      </w:pPr>
+    </w:p>
+    <w:p>
+      <w:pPr>
+        <w:pStyle w:val="FreeForm"/>
+        <w:spacing w:after="120"/>
+        <w:rPr>
+          <w:rStyle w:val="None"/>
+          <w:rFonts w:ascii="Arial" w:hAnsi="Arial"/>
+          <w:b/>
+          <w:bCs/>
+          <w:sz w:val="36"/>
+          <w:szCs w:val="36"/>
           <w:lang w:val="en-US"/>
         </w:rPr>
       </w:pPr>
@@ -4334,15 +4101,7 @@
           <w:rFonts w:ascii="Arial" w:hAnsi="Arial"/>
           <w:lang w:val="en-US"/>
         </w:rPr>
-        <w:t xml:space="preserve">Can speak German and </w:t>
-      </w:r>
-      <w:r>
-        <w:rPr>
-          <w:rStyle w:val="None"/>
-          <w:rFonts w:ascii="Arial" w:hAnsi="Arial"/>
-          <w:lang w:val="en-US"/>
-        </w:rPr>
-        <w:t>read / write Japanese</w:t>
+        <w:t>Can speak German and read / write Japanese</w:t>
       </w:r>
     </w:p>
     <w:p>
@@ -4433,22 +4192,76 @@
         <w:pStyle w:val="DefaultStyle"/>
         <w:spacing w:after="0"/>
       </w:pPr>
-      <w:hyperlink r:id="rId36" w:history="1">
+      <w:hyperlink r:id="rId37" w:history="1">
         <w:r>
           <w:rPr>
             <w:rStyle w:val="Hyperlink10"/>
             <w:sz w:val="26"/>
             <w:szCs w:val="26"/>
           </w:rPr>
-          <w:t>www.thornberrypie.com</w:t>
+          <w:t>ww</w:t>
+        </w:r>
+        <w:r>
+          <w:rPr>
+            <w:rStyle w:val="Hyperlink10"/>
+            <w:sz w:val="26"/>
+            <w:szCs w:val="26"/>
+          </w:rPr>
+          <w:t>w</w:t>
+        </w:r>
+        <w:r>
+          <w:rPr>
+            <w:rStyle w:val="Hyperlink10"/>
+            <w:sz w:val="26"/>
+            <w:szCs w:val="26"/>
+          </w:rPr>
+          <w:t>.grae</w:t>
+        </w:r>
+        <w:r>
+          <w:rPr>
+            <w:rStyle w:val="Hyperlink10"/>
+            <w:sz w:val="26"/>
+            <w:szCs w:val="26"/>
+          </w:rPr>
+          <w:t>m</w:t>
+        </w:r>
+        <w:r>
+          <w:rPr>
+            <w:rStyle w:val="Hyperlink10"/>
+            <w:sz w:val="26"/>
+            <w:szCs w:val="26"/>
+          </w:rPr>
+          <w:t>eth</w:t>
+        </w:r>
+        <w:r>
+          <w:rPr>
+            <w:rStyle w:val="Hyperlink10"/>
+            <w:sz w:val="26"/>
+            <w:szCs w:val="26"/>
+          </w:rPr>
+          <w:t>o</w:t>
+        </w:r>
+        <w:r>
+          <w:rPr>
+            <w:rStyle w:val="Hyperlink10"/>
+            <w:sz w:val="26"/>
+            <w:szCs w:val="26"/>
+          </w:rPr>
+          <w:t>rnber.com</w:t>
         </w:r>
       </w:hyperlink>
     </w:p>
+    <w:p>
+      <w:pPr>
+        <w:pStyle w:val="DefaultStyle"/>
+        <w:spacing w:after="0"/>
+      </w:pPr>
+    </w:p>
     <w:sectPr>
-      <w:headerReference w:type="even" r:id="rId37"/>
-      <w:headerReference w:type="default" r:id="rId38"/>
-      <w:footerReference w:type="even" r:id="rId39"/>
-      <w:footerReference w:type="default" r:id="rId40"/>
+      <w:headerReference w:type="even" r:id="rId38"/>
+      <w:headerReference w:type="default" r:id="rId39"/>
+      <w:footerReference w:type="even" r:id="rId40"/>
+      <w:footerReference w:type="default" r:id="rId41"/>
       <w:pgSz w:w="11906" w:h="16838"/>
       <w:pgMar w:top="1417" w:right="1417" w:bottom="1417" w:left="1417" w:header="720" w:footer="720" w:gutter="0"/>
       <w:cols w:space="720"/>
@@ -5496,7 +5309,6 @@
   </w:num>
   <w:num w:numId="5">
     <w:abstractNumId w:val="0"/>
-    <w:lvlOverride w:ilvl="0"/>
   </w:num>
 </w:numbering>
 </file>
@@ -5662,6 +5474,7 @@
   <w:style w:type="paragraph" w:default="1" w:styleId="Normal">
     <w:name w:val="Normal"/>
     <w:qFormat/>
+    <w:rsid w:val="009F40B0"/>
   </w:style>
   <w:style w:type="character" w:default="1" w:styleId="DefaultParagraphFont">
     <w:name w:val="Default Paragraph Font"/>
@@ -6090,6 +5903,29 @@
       </w:numPr>
     </w:pPr>
   </w:style>
+  <w:style w:type="character" w:styleId="Hyperlink">
+    <w:name w:val="Hyperlink"/>
+    <w:basedOn w:val="DefaultParagraphFont"/>
+    <w:uiPriority w:val="99"/>
+    <w:unhideWhenUsed/>
+    <w:rsid w:val="002738BE"/>
+    <w:rPr>
+      <w:color w:val="0000FF" w:themeColor="hyperlink"/>
+      <w:u w:val="single"/>
+    </w:rPr>
+  </w:style>
+  <w:style w:type="character" w:styleId="FollowedHyperlink">
+    <w:name w:val="FollowedHyperlink"/>
+    <w:basedOn w:val="DefaultParagraphFont"/>
+    <w:uiPriority w:val="99"/>
+    <w:semiHidden/>
+    <w:unhideWhenUsed/>
+    <w:rsid w:val="002738BE"/>
+    <w:rPr>
+      <w:color w:val="800080" w:themeColor="followedHyperlink"/>
+      <w:u w:val="single"/>
+    </w:rPr>
+  </w:style>
 </w:styles>
 </file>
 

</xml_diff>